<commit_message>
feat: Aggregate data by time by lanes
</commit_message>
<xml_diff>
--- a/CE 593 Traffic Flow Theory Class Project - Copy.docx
+++ b/CE 593 Traffic Flow Theory Class Project - Copy.docx
@@ -1,6 +1,6 @@
 
 <file path=word/document.xml><?xml version="1.0" encoding="utf-8"?>
-<w:document xmlns:wpc="http://schemas.microsoft.com/office/word/2010/wordprocessingCanvas" xmlns:cx="http://schemas.microsoft.com/office/drawing/2014/chartex" xmlns:cx1="http://schemas.microsoft.com/office/drawing/2015/9/8/chartex" xmlns:cx2="http://schemas.microsoft.com/office/drawing/2015/10/21/chartex" xmlns:cx3="http://schemas.microsoft.com/office/drawing/2016/5/9/chartex" xmlns:cx4="http://schemas.microsoft.com/office/drawing/2016/5/10/chartex" xmlns:cx5="http://schemas.microsoft.com/office/drawing/2016/5/11/chartex" xmlns:cx6="http://schemas.microsoft.com/office/drawing/2016/5/12/chartex" xmlns:cx7="http://schemas.microsoft.com/office/drawing/2016/5/13/chartex" xmlns:cx8="http://schemas.microsoft.com/office/drawing/2016/5/14/chartex" xmlns:mc="http://schemas.openxmlformats.org/markup-compatibility/2006" xmlns:aink="http://schemas.microsoft.com/office/drawing/2016/ink" xmlns:am3d="http://schemas.microsoft.com/office/drawing/2017/model3d" xmlns:o="urn:schemas-microsoft-com:office:office" xmlns:oel="http://schemas.microsoft.com/office/2019/extlst" xmlns:r="http://schemas.openxmlformats.org/officeDocument/2006/relationships" xmlns:m="http://schemas.openxmlformats.org/officeDocument/2006/math" xmlns:v="urn:schemas-microsoft-com:vml" xmlns:wp14="http://schemas.microsoft.com/office/word/2010/wordprocessingDrawing" xmlns:wp="http://schemas.openxmlformats.org/drawingml/2006/wordprocessingDrawing" xmlns:w10="urn:schemas-microsoft-com:office:word" xmlns:w="http://schemas.openxmlformats.org/wordprocessingml/2006/main" xmlns:w14="http://schemas.microsoft.com/office/word/2010/wordml" xmlns:w15="http://schemas.microsoft.com/office/word/2012/wordml" xmlns:w16cex="http://schemas.microsoft.com/office/word/2018/wordml/cex" xmlns:w16cid="http://schemas.microsoft.com/office/word/2016/wordml/cid" xmlns:w16="http://schemas.microsoft.com/office/word/2018/wordml" xmlns:w16sdtdh="http://schemas.microsoft.com/office/word/2020/wordml/sdtdatahash" xmlns:w16se="http://schemas.microsoft.com/office/word/2015/wordml/symex" xmlns:wpg="http://schemas.microsoft.com/office/word/2010/wordprocessingGroup" xmlns:wpi="http://schemas.microsoft.com/office/word/2010/wordprocessingInk" xmlns:wne="http://schemas.microsoft.com/office/word/2006/wordml" xmlns:wps="http://schemas.microsoft.com/office/word/2010/wordprocessingShape" mc:Ignorable="w14 w15 w16se w16cid w16 w16cex w16sdtdh wp14">
+<w:document xmlns:wpc="http://schemas.microsoft.com/office/word/2010/wordprocessingCanvas" xmlns:cx="http://schemas.microsoft.com/office/drawing/2014/chartex" xmlns:cx1="http://schemas.microsoft.com/office/drawing/2015/9/8/chartex" xmlns:cx2="http://schemas.microsoft.com/office/drawing/2015/10/21/chartex" xmlns:cx3="http://schemas.microsoft.com/office/drawing/2016/5/9/chartex" xmlns:cx4="http://schemas.microsoft.com/office/drawing/2016/5/10/chartex" xmlns:cx5="http://schemas.microsoft.com/office/drawing/2016/5/11/chartex" xmlns:cx6="http://schemas.microsoft.com/office/drawing/2016/5/12/chartex" xmlns:cx7="http://schemas.microsoft.com/office/drawing/2016/5/13/chartex" xmlns:cx8="http://schemas.microsoft.com/office/drawing/2016/5/14/chartex" xmlns:mc="http://schemas.openxmlformats.org/markup-compatibility/2006" xmlns:aink="http://schemas.microsoft.com/office/drawing/2016/ink" xmlns:am3d="http://schemas.microsoft.com/office/drawing/2017/model3d" xmlns:o="urn:schemas-microsoft-com:office:office" xmlns:oel="http://schemas.microsoft.com/office/2019/extlst" xmlns:r="http://schemas.openxmlformats.org/officeDocument/2006/relationships" xmlns:m="http://schemas.openxmlformats.org/officeDocument/2006/math" xmlns:v="urn:schemas-microsoft-com:vml" xmlns:wp14="http://schemas.microsoft.com/office/word/2010/wordprocessingDrawing" xmlns:wp="http://schemas.openxmlformats.org/drawingml/2006/wordprocessingDrawing" xmlns:w10="urn:schemas-microsoft-com:office:word" xmlns:w="http://schemas.openxmlformats.org/wordprocessingml/2006/main" xmlns:w14="http://schemas.microsoft.com/office/word/2010/wordml" xmlns:w15="http://schemas.microsoft.com/office/word/2012/wordml" xmlns:w16cex="http://schemas.microsoft.com/office/word/2018/wordml/cex" xmlns:w16cid="http://schemas.microsoft.com/office/word/2016/wordml/cid" xmlns:w16="http://schemas.microsoft.com/office/word/2018/wordml" xmlns:w16du="http://schemas.microsoft.com/office/word/2023/wordml/word16du" xmlns:w16sdtdh="http://schemas.microsoft.com/office/word/2020/wordml/sdtdatahash" xmlns:w16se="http://schemas.microsoft.com/office/word/2015/wordml/symex" xmlns:wpg="http://schemas.microsoft.com/office/word/2010/wordprocessingGroup" xmlns:wpi="http://schemas.microsoft.com/office/word/2010/wordprocessingInk" xmlns:wne="http://schemas.microsoft.com/office/word/2006/wordml" xmlns:wps="http://schemas.microsoft.com/office/word/2010/wordprocessingShape" mc:Ignorable="w14 w15 w16se w16cid w16 w16cex w16sdtdh w16du wp14">
   <w:body>
     <w:p>
       <w:pPr>
@@ -3640,7 +3640,30 @@
         <w:pStyle w:val="Subtitle"/>
       </w:pPr>
       <w:r>
-        <w:t>Figure 5 SR-91 Speed Contour from Hurricane Irma Evacuation September 2017</w:t>
+        <w:t xml:space="preserve">Figure 5 </w:t>
+      </w:r>
+      <w:r>
+        <w:t>US101-SB</w:t>
+      </w:r>
+      <w:r>
+        <w:t xml:space="preserve"> Speed Contour from </w:t>
+      </w:r>
+      <w:proofErr w:type="gramStart"/>
+      <w:r>
+        <w:t>Wild Fire</w:t>
+      </w:r>
+      <w:proofErr w:type="gramEnd"/>
+      <w:r>
+        <w:t xml:space="preserve"> Evacuation </w:t>
+      </w:r>
+      <w:r>
+        <w:t>October</w:t>
+      </w:r>
+      <w:r>
+        <w:t xml:space="preserve"> </w:t>
+      </w:r>
+      <w:r>
+        <w:t>2019</w:t>
       </w:r>
     </w:p>
     <w:p>
@@ -4115,13 +4138,37 @@
         <w:jc w:val="left"/>
       </w:pPr>
       <w:r>
-        <w:t>With the above snapshots for both sets of data one can make the distinction that the RITIS is already converted into zonal estimates</w:t>
+        <w:t xml:space="preserve">With the above snapshots for both sets of data one can make the distinction that the RITIS is already converted into </w:t>
+      </w:r>
+      <w:r>
+        <w:rPr>
+          <w:highlight w:val="yellow"/>
+        </w:rPr>
+        <w:t>zonal</w:t>
+      </w:r>
+      <w:r>
+        <w:t xml:space="preserve"> estimates</w:t>
       </w:r>
       <w:r>
         <w:t xml:space="preserve"> with a polling interval of 1-minute</w:t>
       </w:r>
       <w:r>
-        <w:t>, where the volume is the sum of vehicles observed in all lanes at that station for that duration of time, the speed is the volume weighted speed</w:t>
+        <w:t xml:space="preserve">, where the </w:t>
+      </w:r>
+      <w:r>
+        <w:rPr>
+          <w:highlight w:val="yellow"/>
+        </w:rPr>
+        <w:t>volume is the sum of vehicles observed in all lanes at that station for that duration of time</w:t>
+      </w:r>
+      <w:r>
+        <w:t xml:space="preserve">, the </w:t>
+      </w:r>
+      <w:r>
+        <w:rPr>
+          <w:highlight w:val="yellow"/>
+        </w:rPr>
+        <w:t>speed is the volume weighted speed</w:t>
       </w:r>
       <w:r>
         <w:t xml:space="preserve"> show in </w:t>
@@ -4452,7 +4499,26 @@
           <w:sz w:val="24"/>
           <w:szCs w:val="24"/>
         </w:rPr>
-        <w:t xml:space="preserve"> data within Figure 6, this data is polling at 30-second intervals and comes in an unaggregated form. Startin in Column C within the first image in Figure 6, the is the </w:t>
+        <w:t xml:space="preserve"> data within Figure 6, this data is </w:t>
+      </w:r>
+      <w:r>
+        <w:rPr>
+          <w:rFonts w:ascii="Times New Roman" w:hAnsi="Times New Roman" w:cs="Times New Roman"/>
+          <w:bCs/>
+          <w:sz w:val="24"/>
+          <w:szCs w:val="24"/>
+          <w:highlight w:val="yellow"/>
+        </w:rPr>
+        <w:t>polling at 30-second</w:t>
+      </w:r>
+      <w:r>
+        <w:rPr>
+          <w:rFonts w:ascii="Times New Roman" w:hAnsi="Times New Roman" w:cs="Times New Roman"/>
+          <w:bCs/>
+          <w:sz w:val="24"/>
+          <w:szCs w:val="24"/>
+        </w:rPr>
+        <w:t xml:space="preserve"> intervals and comes in an unaggregated form. Startin in Column C within the first image in Figure 6, the is the </w:t>
       </w:r>
       <w:r>
         <w:rPr>
@@ -4469,8 +4535,18 @@
           <w:bCs/>
           <w:sz w:val="24"/>
           <w:szCs w:val="24"/>
-        </w:rPr>
-        <w:t>not all of the locations have 5 lanes, which is going to be an individual challenge when aggregating this data.</w:t>
+          <w:highlight w:val="yellow"/>
+        </w:rPr>
+        <w:t>not all of the locations have 5 lanes</w:t>
+      </w:r>
+      <w:r>
+        <w:rPr>
+          <w:rFonts w:ascii="Times New Roman" w:hAnsi="Times New Roman" w:cs="Times New Roman"/>
+          <w:bCs/>
+          <w:sz w:val="24"/>
+          <w:szCs w:val="24"/>
+        </w:rPr>
+        <w:t>, which is going to be an individual challenge when aggregating this data.</w:t>
       </w:r>
     </w:p>
     <w:p>
@@ -4700,17 +4776,7 @@
           <w:szCs w:val="24"/>
           <w:highlight w:val="yellow"/>
         </w:rPr>
-        <w:t>Task 2: G</w:t>
-      </w:r>
-      <w:r>
-        <w:rPr>
-          <w:rFonts w:ascii="Times New Roman" w:hAnsi="Times New Roman" w:cs="Times New Roman"/>
-          <w:b/>
-          <w:sz w:val="24"/>
-          <w:szCs w:val="24"/>
-          <w:highlight w:val="yellow"/>
-        </w:rPr>
-        <w:t>enerating flow, density, and speed contours</w:t>
+        <w:t>Task 2: Generating flow, density, and speed contours</w:t>
       </w:r>
       <w:r>
         <w:rPr>
@@ -5549,13 +5615,7 @@
                       <w:rPr>
                         <w:rFonts w:ascii="Cambria Math" w:hAnsi="Cambria Math"/>
                       </w:rPr>
-                      <m:t>q</m:t>
-                    </m:r>
-                    <m:r>
-                      <w:rPr>
-                        <w:rFonts w:ascii="Cambria Math" w:hAnsi="Cambria Math"/>
-                      </w:rPr>
-                      <m:t>,</m:t>
+                      <m:t>q,</m:t>
                     </m:r>
                     <m:acc>
                       <m:accPr>
@@ -5580,13 +5640,7 @@
                       <w:rPr>
                         <w:rFonts w:ascii="Cambria Math" w:hAnsi="Cambria Math"/>
                       </w:rPr>
-                      <m:t>,</m:t>
-                    </m:r>
-                    <m:r>
-                      <w:rPr>
-                        <w:rFonts w:ascii="Cambria Math" w:hAnsi="Cambria Math"/>
-                      </w:rPr>
-                      <m:t>k</m:t>
+                      <m:t>,k</m:t>
                     </m:r>
                   </m:e>
                 </m:d>
@@ -5625,13 +5679,7 @@
                       <w:rPr>
                         <w:rFonts w:ascii="Cambria Math" w:hAnsi="Cambria Math"/>
                       </w:rPr>
-                      <m:t>q</m:t>
-                    </m:r>
-                    <m:r>
-                      <w:rPr>
-                        <w:rFonts w:ascii="Cambria Math" w:hAnsi="Cambria Math"/>
-                      </w:rPr>
-                      <m:t>,</m:t>
+                      <m:t>q,</m:t>
                     </m:r>
                     <m:acc>
                       <m:accPr>
@@ -5656,13 +5704,7 @@
                       <w:rPr>
                         <w:rFonts w:ascii="Cambria Math" w:hAnsi="Cambria Math"/>
                       </w:rPr>
-                      <m:t>,</m:t>
-                    </m:r>
-                    <m:r>
-                      <w:rPr>
-                        <w:rFonts w:ascii="Cambria Math" w:hAnsi="Cambria Math"/>
-                      </w:rPr>
-                      <m:t>k</m:t>
+                      <m:t>,k</m:t>
                     </m:r>
                   </m:e>
                 </m:d>
@@ -5701,13 +5743,7 @@
                       <w:rPr>
                         <w:rFonts w:ascii="Cambria Math" w:hAnsi="Cambria Math"/>
                       </w:rPr>
-                      <m:t>q</m:t>
-                    </m:r>
-                    <m:r>
-                      <w:rPr>
-                        <w:rFonts w:ascii="Cambria Math" w:hAnsi="Cambria Math"/>
-                      </w:rPr>
-                      <m:t>,</m:t>
+                      <m:t>q,</m:t>
                     </m:r>
                     <m:acc>
                       <m:accPr>
@@ -5732,13 +5768,7 @@
                       <w:rPr>
                         <w:rFonts w:ascii="Cambria Math" w:hAnsi="Cambria Math"/>
                       </w:rPr>
-                      <m:t>,</m:t>
-                    </m:r>
-                    <m:r>
-                      <w:rPr>
-                        <w:rFonts w:ascii="Cambria Math" w:hAnsi="Cambria Math"/>
-                      </w:rPr>
-                      <m:t>k</m:t>
+                      <m:t>,k</m:t>
                     </m:r>
                   </m:e>
                 </m:d>
@@ -5837,13 +5867,7 @@
                       <w:rPr>
                         <w:rFonts w:ascii="Cambria Math" w:hAnsi="Cambria Math"/>
                       </w:rPr>
-                      <m:t>q</m:t>
-                    </m:r>
-                    <m:r>
-                      <w:rPr>
-                        <w:rFonts w:ascii="Cambria Math" w:hAnsi="Cambria Math"/>
-                      </w:rPr>
-                      <m:t>,</m:t>
+                      <m:t>q,</m:t>
                     </m:r>
                     <m:acc>
                       <m:accPr>
@@ -5868,13 +5892,7 @@
                       <w:rPr>
                         <w:rFonts w:ascii="Cambria Math" w:hAnsi="Cambria Math"/>
                       </w:rPr>
-                      <m:t>,</m:t>
-                    </m:r>
-                    <m:r>
-                      <w:rPr>
-                        <w:rFonts w:ascii="Cambria Math" w:hAnsi="Cambria Math"/>
-                      </w:rPr>
-                      <m:t>k</m:t>
+                      <m:t>,k</m:t>
                     </m:r>
                   </m:e>
                 </m:d>
@@ -6319,13 +6337,7 @@
                       <w:rPr>
                         <w:rFonts w:ascii="Cambria Math" w:hAnsi="Cambria Math"/>
                       </w:rPr>
-                      <m:t>,</m:t>
-                    </m:r>
-                    <m:r>
-                      <w:rPr>
-                        <w:rFonts w:ascii="Cambria Math" w:hAnsi="Cambria Math"/>
-                      </w:rPr>
-                      <m:t>k</m:t>
+                      <m:t>,k</m:t>
                     </m:r>
                   </m:e>
                 </m:d>
@@ -6466,8 +6478,114 @@
           <w:szCs w:val="24"/>
           <w:highlight w:val="cyan"/>
         </w:rPr>
-        <w:t xml:space="preserve">Deliverable </w:t>
-      </w:r>
+        <w:t>Deliverable 2: Flow, density, and speed contours for US101 and SR91 datasets during the evacuation events and after. [12 total .csv files]</w:t>
+      </w:r>
+    </w:p>
+    <w:p>
+      <w:pPr>
+        <w:rPr>
+          <w:rFonts w:ascii="Times New Roman" w:hAnsi="Times New Roman" w:cs="Times New Roman"/>
+          <w:sz w:val="24"/>
+          <w:szCs w:val="24"/>
+        </w:rPr>
+      </w:pPr>
+    </w:p>
+    <w:p>
+      <w:pPr>
+        <w:rPr>
+          <w:rFonts w:ascii="Times New Roman" w:hAnsi="Times New Roman" w:cs="Times New Roman"/>
+          <w:b/>
+          <w:sz w:val="24"/>
+          <w:szCs w:val="24"/>
+        </w:rPr>
+      </w:pPr>
+      <w:r>
+        <w:rPr>
+          <w:rFonts w:ascii="Times New Roman" w:hAnsi="Times New Roman" w:cs="Times New Roman"/>
+          <w:b/>
+          <w:sz w:val="24"/>
+          <w:szCs w:val="24"/>
+          <w:highlight w:val="yellow"/>
+        </w:rPr>
+        <w:t>Task 3: Generation of Macroscopic Fundamental Diagrams from selected detectors identified from speed contours</w:t>
+      </w:r>
+      <w:r>
+        <w:rPr>
+          <w:rFonts w:ascii="Times New Roman" w:hAnsi="Times New Roman" w:cs="Times New Roman"/>
+          <w:b/>
+          <w:sz w:val="24"/>
+          <w:szCs w:val="24"/>
+        </w:rPr>
+        <w:t>:</w:t>
+      </w:r>
+      <w:r>
+        <w:rPr>
+          <w:rFonts w:ascii="Times New Roman" w:hAnsi="Times New Roman" w:cs="Times New Roman"/>
+          <w:b/>
+          <w:sz w:val="24"/>
+          <w:szCs w:val="24"/>
+        </w:rPr>
+        <w:t xml:space="preserve"> </w:t>
+      </w:r>
+    </w:p>
+    <w:p>
+      <w:pPr>
+        <w:rPr>
+          <w:rFonts w:ascii="Times New Roman" w:hAnsi="Times New Roman" w:cs="Times New Roman"/>
+          <w:sz w:val="24"/>
+          <w:szCs w:val="24"/>
+        </w:rPr>
+      </w:pPr>
+      <w:r>
+        <w:rPr>
+          <w:rFonts w:ascii="Times New Roman" w:hAnsi="Times New Roman" w:cs="Times New Roman"/>
+          <w:sz w:val="24"/>
+          <w:szCs w:val="24"/>
+        </w:rPr>
+        <w:t xml:space="preserve">With the generated contours the research team is tasked with producing the fundamental diagrams (q-k, </w:t>
+      </w:r>
+      <w:r>
+        <w:rPr>
+          <w:rFonts w:ascii="Times New Roman" w:hAnsi="Times New Roman" w:cs="Times New Roman"/>
+          <w:sz w:val="24"/>
+          <w:szCs w:val="24"/>
+        </w:rPr>
+        <w:t xml:space="preserve">v-k, and q-v) for the selected set of detectors where queuing is observed during the evacuations. Consider Figure 5, the speed contour for US-101, there is no need to keep the data the is downstream of where the queueing took place during the evacuation event (dark blue-purple region in figure 5 where there </w:t>
+      </w:r>
+      <w:r>
+        <w:rPr>
+          <w:rFonts w:ascii="Times New Roman" w:hAnsi="Times New Roman" w:cs="Times New Roman"/>
+          <w:sz w:val="24"/>
+          <w:szCs w:val="24"/>
+        </w:rPr>
+        <w:t>are</w:t>
+      </w:r>
+      <w:r>
+        <w:rPr>
+          <w:rFonts w:ascii="Times New Roman" w:hAnsi="Times New Roman" w:cs="Times New Roman"/>
+          <w:sz w:val="24"/>
+          <w:szCs w:val="24"/>
+        </w:rPr>
+        <w:t xml:space="preserve"> low speeds.) From the evacuation event itself you should arrive at a series of detectors where there was queued traffic from the evacuation, with those detectors data the diagrams should be generated and the same detectors, however during the normal operations should also be created.</w:t>
+      </w:r>
+    </w:p>
+    <w:p>
+      <w:pPr>
+        <w:rPr>
+          <w:rFonts w:ascii="Times New Roman" w:hAnsi="Times New Roman" w:cs="Times New Roman"/>
+          <w:sz w:val="24"/>
+          <w:szCs w:val="24"/>
+        </w:rPr>
+      </w:pPr>
+    </w:p>
+    <w:p>
+      <w:pPr>
+        <w:rPr>
+          <w:rFonts w:ascii="Times New Roman" w:hAnsi="Times New Roman" w:cs="Times New Roman"/>
+          <w:sz w:val="24"/>
+          <w:szCs w:val="24"/>
+        </w:rPr>
+      </w:pPr>
       <w:r>
         <w:rPr>
           <w:rFonts w:ascii="Times New Roman" w:hAnsi="Times New Roman" w:cs="Times New Roman"/>
@@ -6478,7 +6596,7 @@
           <w:szCs w:val="24"/>
           <w:highlight w:val="cyan"/>
         </w:rPr>
-        <w:t>2</w:t>
+        <w:t xml:space="preserve">Deliverable 3: </w:t>
       </w:r>
       <w:r>
         <w:rPr>
@@ -6490,8 +6608,9 @@
           <w:szCs w:val="24"/>
           <w:highlight w:val="cyan"/>
         </w:rPr>
-        <w:t>:</w:t>
-      </w:r>
+        <w:t>q-k, v-k, and q-v fundamental diagrams for the selected detector sets at each facility [12 total figures .jpeg, .</w:t>
+      </w:r>
+      <w:proofErr w:type="spellStart"/>
       <w:r>
         <w:rPr>
           <w:rFonts w:ascii="Times New Roman" w:hAnsi="Times New Roman" w:cs="Times New Roman"/>
@@ -6502,144 +6621,9 @@
           <w:szCs w:val="24"/>
           <w:highlight w:val="cyan"/>
         </w:rPr>
-        <w:t xml:space="preserve"> Flow, density, and speed contours for US101 and SR91 datasets during the evacuation events and after. [12 total .csv files]</w:t>
-      </w:r>
-    </w:p>
-    <w:p>
-      <w:pPr>
-        <w:rPr>
-          <w:rFonts w:ascii="Times New Roman" w:hAnsi="Times New Roman" w:cs="Times New Roman"/>
-          <w:sz w:val="24"/>
-          <w:szCs w:val="24"/>
-        </w:rPr>
-      </w:pPr>
-    </w:p>
-    <w:p>
-      <w:pPr>
-        <w:rPr>
-          <w:rFonts w:ascii="Times New Roman" w:hAnsi="Times New Roman" w:cs="Times New Roman"/>
-          <w:b/>
-          <w:sz w:val="24"/>
-          <w:szCs w:val="24"/>
-        </w:rPr>
-      </w:pPr>
-      <w:r>
-        <w:rPr>
-          <w:rFonts w:ascii="Times New Roman" w:hAnsi="Times New Roman" w:cs="Times New Roman"/>
-          <w:b/>
-          <w:sz w:val="24"/>
-          <w:szCs w:val="24"/>
-          <w:highlight w:val="yellow"/>
-        </w:rPr>
-        <w:t xml:space="preserve">Task </w:t>
-      </w:r>
-      <w:r>
-        <w:rPr>
-          <w:rFonts w:ascii="Times New Roman" w:hAnsi="Times New Roman" w:cs="Times New Roman"/>
-          <w:b/>
-          <w:sz w:val="24"/>
-          <w:szCs w:val="24"/>
-          <w:highlight w:val="yellow"/>
-        </w:rPr>
-        <w:t>3</w:t>
-      </w:r>
-      <w:r>
-        <w:rPr>
-          <w:rFonts w:ascii="Times New Roman" w:hAnsi="Times New Roman" w:cs="Times New Roman"/>
-          <w:b/>
-          <w:sz w:val="24"/>
-          <w:szCs w:val="24"/>
-          <w:highlight w:val="yellow"/>
-        </w:rPr>
-        <w:t xml:space="preserve">: </w:t>
-      </w:r>
-      <w:r>
-        <w:rPr>
-          <w:rFonts w:ascii="Times New Roman" w:hAnsi="Times New Roman" w:cs="Times New Roman"/>
-          <w:b/>
-          <w:sz w:val="24"/>
-          <w:szCs w:val="24"/>
-          <w:highlight w:val="yellow"/>
-        </w:rPr>
-        <w:t>Generation of Macroscopic Fundamental Diagrams from selected detectors identified from speed contours</w:t>
-      </w:r>
-      <w:r>
-        <w:rPr>
-          <w:rFonts w:ascii="Times New Roman" w:hAnsi="Times New Roman" w:cs="Times New Roman"/>
-          <w:b/>
-          <w:sz w:val="24"/>
-          <w:szCs w:val="24"/>
-        </w:rPr>
-        <w:t>:</w:t>
-      </w:r>
-      <w:r>
-        <w:rPr>
-          <w:rFonts w:ascii="Times New Roman" w:hAnsi="Times New Roman" w:cs="Times New Roman"/>
-          <w:b/>
-          <w:sz w:val="24"/>
-          <w:szCs w:val="24"/>
-        </w:rPr>
-        <w:t xml:space="preserve"> </w:t>
-      </w:r>
-    </w:p>
-    <w:p>
-      <w:pPr>
-        <w:rPr>
-          <w:rFonts w:ascii="Times New Roman" w:hAnsi="Times New Roman" w:cs="Times New Roman"/>
-          <w:sz w:val="24"/>
-          <w:szCs w:val="24"/>
-        </w:rPr>
-      </w:pPr>
-      <w:r>
-        <w:rPr>
-          <w:rFonts w:ascii="Times New Roman" w:hAnsi="Times New Roman" w:cs="Times New Roman"/>
-          <w:sz w:val="24"/>
-          <w:szCs w:val="24"/>
-        </w:rPr>
-        <w:t xml:space="preserve">With the generated contours the research team is tasked with producing the fundamental diagrams (q-k, </w:t>
-      </w:r>
-      <w:r>
-        <w:rPr>
-          <w:rFonts w:ascii="Times New Roman" w:hAnsi="Times New Roman" w:cs="Times New Roman"/>
-          <w:sz w:val="24"/>
-          <w:szCs w:val="24"/>
-        </w:rPr>
-        <w:t xml:space="preserve">v-k, and q-v) for the selected set of detectors where queuing is observed during the evacuations. Consider Figure 5, the speed contour for US-101, there is no need to keep the data the is downstream of where the queueing took place during the evacuation event (dark blue-purple region in figure 5 where there </w:t>
-      </w:r>
-      <w:r>
-        <w:rPr>
-          <w:rFonts w:ascii="Times New Roman" w:hAnsi="Times New Roman" w:cs="Times New Roman"/>
-          <w:sz w:val="24"/>
-          <w:szCs w:val="24"/>
-        </w:rPr>
-        <w:t>are</w:t>
-      </w:r>
-      <w:r>
-        <w:rPr>
-          <w:rFonts w:ascii="Times New Roman" w:hAnsi="Times New Roman" w:cs="Times New Roman"/>
-          <w:sz w:val="24"/>
-          <w:szCs w:val="24"/>
-        </w:rPr>
-        <w:t xml:space="preserve"> low speeds.) From the evacuation event itself you should arrive at a series of detectors where there was queued traffic from the evacuation, with those detectors data the diagrams should be generated and the same detectors, however during the normal operations should also be created.</w:t>
-      </w:r>
-    </w:p>
-    <w:p>
-      <w:pPr>
-        <w:rPr>
-          <w:rFonts w:ascii="Times New Roman" w:hAnsi="Times New Roman" w:cs="Times New Roman"/>
-          <w:sz w:val="24"/>
-          <w:szCs w:val="24"/>
-        </w:rPr>
-      </w:pPr>
-    </w:p>
-    <w:p>
-      <w:pPr>
-        <w:rPr>
-          <w:rFonts w:ascii="Times New Roman" w:hAnsi="Times New Roman" w:cs="Times New Roman"/>
-          <w:sz w:val="24"/>
-          <w:szCs w:val="24"/>
-        </w:rPr>
-      </w:pPr>
+        <w:t>tif</w:t>
+      </w:r>
+      <w:proofErr w:type="spellEnd"/>
       <w:r>
         <w:rPr>
           <w:rFonts w:ascii="Times New Roman" w:hAnsi="Times New Roman" w:cs="Times New Roman"/>
@@ -6650,8 +6634,9 @@
           <w:szCs w:val="24"/>
           <w:highlight w:val="cyan"/>
         </w:rPr>
-        <w:t xml:space="preserve">Deliverable </w:t>
-      </w:r>
+        <w:t>, or .</w:t>
+      </w:r>
+      <w:proofErr w:type="spellStart"/>
       <w:r>
         <w:rPr>
           <w:rFonts w:ascii="Times New Roman" w:hAnsi="Times New Roman" w:cs="Times New Roman"/>
@@ -6662,8 +6647,9 @@
           <w:szCs w:val="24"/>
           <w:highlight w:val="cyan"/>
         </w:rPr>
-        <w:t>3</w:t>
-      </w:r>
+        <w:t>png</w:t>
+      </w:r>
+      <w:proofErr w:type="spellEnd"/>
       <w:r>
         <w:rPr>
           <w:rFonts w:ascii="Times New Roman" w:hAnsi="Times New Roman" w:cs="Times New Roman"/>
@@ -6674,130 +6660,36 @@
           <w:szCs w:val="24"/>
           <w:highlight w:val="cyan"/>
         </w:rPr>
-        <w:t xml:space="preserve">: </w:t>
-      </w:r>
+        <w:t>]</w:t>
+      </w:r>
+    </w:p>
+    <w:p>
+      <w:pPr>
+        <w:rPr>
+          <w:rFonts w:ascii="Times New Roman" w:hAnsi="Times New Roman" w:cs="Times New Roman"/>
+          <w:sz w:val="24"/>
+          <w:szCs w:val="24"/>
+        </w:rPr>
+      </w:pPr>
+    </w:p>
+    <w:p>
+      <w:pPr>
+        <w:rPr>
+          <w:rFonts w:ascii="Times New Roman" w:hAnsi="Times New Roman" w:cs="Times New Roman"/>
+          <w:bCs/>
+          <w:sz w:val="24"/>
+          <w:szCs w:val="24"/>
+        </w:rPr>
+      </w:pPr>
       <w:r>
         <w:rPr>
           <w:rFonts w:ascii="Times New Roman" w:hAnsi="Times New Roman" w:cs="Times New Roman"/>
           <w:b/>
-          <w:i/>
-          <w:iCs/>
-          <w:sz w:val="24"/>
-          <w:szCs w:val="24"/>
-          <w:highlight w:val="cyan"/>
-        </w:rPr>
-        <w:t>q-k, v-k, and q-v fundamental diagrams for the selected detector sets at each facility [12 total figures .jpeg, .</w:t>
-      </w:r>
-      <w:proofErr w:type="spellStart"/>
-      <w:r>
-        <w:rPr>
-          <w:rFonts w:ascii="Times New Roman" w:hAnsi="Times New Roman" w:cs="Times New Roman"/>
-          <w:b/>
-          <w:i/>
-          <w:iCs/>
-          <w:sz w:val="24"/>
-          <w:szCs w:val="24"/>
-          <w:highlight w:val="cyan"/>
-        </w:rPr>
-        <w:t>tif</w:t>
-      </w:r>
-      <w:proofErr w:type="spellEnd"/>
-      <w:r>
-        <w:rPr>
-          <w:rFonts w:ascii="Times New Roman" w:hAnsi="Times New Roman" w:cs="Times New Roman"/>
-          <w:b/>
-          <w:i/>
-          <w:iCs/>
-          <w:sz w:val="24"/>
-          <w:szCs w:val="24"/>
-          <w:highlight w:val="cyan"/>
-        </w:rPr>
-        <w:t>, or .</w:t>
-      </w:r>
-      <w:proofErr w:type="spellStart"/>
-      <w:r>
-        <w:rPr>
-          <w:rFonts w:ascii="Times New Roman" w:hAnsi="Times New Roman" w:cs="Times New Roman"/>
-          <w:b/>
-          <w:i/>
-          <w:iCs/>
-          <w:sz w:val="24"/>
-          <w:szCs w:val="24"/>
-          <w:highlight w:val="cyan"/>
-        </w:rPr>
-        <w:t>png</w:t>
-      </w:r>
-      <w:proofErr w:type="spellEnd"/>
-      <w:r>
-        <w:rPr>
-          <w:rFonts w:ascii="Times New Roman" w:hAnsi="Times New Roman" w:cs="Times New Roman"/>
-          <w:b/>
-          <w:i/>
-          <w:iCs/>
-          <w:sz w:val="24"/>
-          <w:szCs w:val="24"/>
-          <w:highlight w:val="cyan"/>
-        </w:rPr>
-        <w:t>]</w:t>
-      </w:r>
-    </w:p>
-    <w:p>
-      <w:pPr>
-        <w:rPr>
-          <w:rFonts w:ascii="Times New Roman" w:hAnsi="Times New Roman" w:cs="Times New Roman"/>
-          <w:sz w:val="24"/>
-          <w:szCs w:val="24"/>
-        </w:rPr>
-      </w:pPr>
-    </w:p>
-    <w:p>
-      <w:pPr>
-        <w:rPr>
-          <w:rFonts w:ascii="Times New Roman" w:hAnsi="Times New Roman" w:cs="Times New Roman"/>
-          <w:bCs/>
-          <w:sz w:val="24"/>
-          <w:szCs w:val="24"/>
-        </w:rPr>
-      </w:pPr>
-      <w:r>
-        <w:rPr>
-          <w:rFonts w:ascii="Times New Roman" w:hAnsi="Times New Roman" w:cs="Times New Roman"/>
-          <w:b/>
           <w:sz w:val="24"/>
           <w:szCs w:val="24"/>
           <w:highlight w:val="yellow"/>
         </w:rPr>
-        <w:t xml:space="preserve">Task </w:t>
-      </w:r>
-      <w:r>
-        <w:rPr>
-          <w:rFonts w:ascii="Times New Roman" w:hAnsi="Times New Roman" w:cs="Times New Roman"/>
-          <w:b/>
-          <w:sz w:val="24"/>
-          <w:szCs w:val="24"/>
-          <w:highlight w:val="yellow"/>
-        </w:rPr>
-        <w:t>4</w:t>
-      </w:r>
-      <w:r>
-        <w:rPr>
-          <w:rFonts w:ascii="Times New Roman" w:hAnsi="Times New Roman" w:cs="Times New Roman"/>
-          <w:b/>
-          <w:sz w:val="24"/>
-          <w:szCs w:val="24"/>
-          <w:highlight w:val="yellow"/>
-        </w:rPr>
-        <w:t>:</w:t>
-      </w:r>
-      <w:r>
-        <w:rPr>
-          <w:rFonts w:ascii="Times New Roman" w:hAnsi="Times New Roman" w:cs="Times New Roman"/>
-          <w:b/>
-          <w:sz w:val="24"/>
-          <w:szCs w:val="24"/>
-          <w:highlight w:val="yellow"/>
-        </w:rPr>
-        <w:t xml:space="preserve"> </w:t>
+        <w:t xml:space="preserve">Task 4: </w:t>
       </w:r>
       <w:r>
         <w:rPr>
@@ -7311,15 +7203,7 @@
                 <w:sz w:val="24"/>
                 <w:szCs w:val="24"/>
               </w:rPr>
-              <m:t>(</m:t>
-            </m:r>
-            <m:r>
-              <w:rPr>
-                <w:rFonts w:ascii="Cambria Math" w:hAnsi="Cambria Math" w:cs="Times New Roman"/>
-                <w:sz w:val="24"/>
-                <w:szCs w:val="24"/>
-              </w:rPr>
-              <m:t>v</m:t>
+              <m:t>(v</m:t>
             </m:r>
           </m:e>
           <m:sub>
@@ -8158,7 +8042,7 @@
 </file>
 
 <file path=word/endnotes.xml><?xml version="1.0" encoding="utf-8"?>
-<w:endnotes xmlns:wpc="http://schemas.microsoft.com/office/word/2010/wordprocessingCanvas" xmlns:cx="http://schemas.microsoft.com/office/drawing/2014/chartex" xmlns:cx1="http://schemas.microsoft.com/office/drawing/2015/9/8/chartex" xmlns:cx2="http://schemas.microsoft.com/office/drawing/2015/10/21/chartex" xmlns:cx3="http://schemas.microsoft.com/office/drawing/2016/5/9/chartex" xmlns:cx4="http://schemas.microsoft.com/office/drawing/2016/5/10/chartex" xmlns:cx5="http://schemas.microsoft.com/office/drawing/2016/5/11/chartex" xmlns:cx6="http://schemas.microsoft.com/office/drawing/2016/5/12/chartex" xmlns:cx7="http://schemas.microsoft.com/office/drawing/2016/5/13/chartex" xmlns:cx8="http://schemas.microsoft.com/office/drawing/2016/5/14/chartex" xmlns:mc="http://schemas.openxmlformats.org/markup-compatibility/2006" xmlns:aink="http://schemas.microsoft.com/office/drawing/2016/ink" xmlns:am3d="http://schemas.microsoft.com/office/drawing/2017/model3d" xmlns:o="urn:schemas-microsoft-com:office:office" xmlns:oel="http://schemas.microsoft.com/office/2019/extlst" xmlns:r="http://schemas.openxmlformats.org/officeDocument/2006/relationships" xmlns:m="http://schemas.openxmlformats.org/officeDocument/2006/math" xmlns:v="urn:schemas-microsoft-com:vml" xmlns:wp14="http://schemas.microsoft.com/office/word/2010/wordprocessingDrawing" xmlns:wp="http://schemas.openxmlformats.org/drawingml/2006/wordprocessingDrawing" xmlns:w10="urn:schemas-microsoft-com:office:word" xmlns:w="http://schemas.openxmlformats.org/wordprocessingml/2006/main" xmlns:w14="http://schemas.microsoft.com/office/word/2010/wordml" xmlns:w15="http://schemas.microsoft.com/office/word/2012/wordml" xmlns:w16cex="http://schemas.microsoft.com/office/word/2018/wordml/cex" xmlns:w16cid="http://schemas.microsoft.com/office/word/2016/wordml/cid" xmlns:w16="http://schemas.microsoft.com/office/word/2018/wordml" xmlns:w16sdtdh="http://schemas.microsoft.com/office/word/2020/wordml/sdtdatahash" xmlns:w16se="http://schemas.microsoft.com/office/word/2015/wordml/symex" xmlns:wpg="http://schemas.microsoft.com/office/word/2010/wordprocessingGroup" xmlns:wpi="http://schemas.microsoft.com/office/word/2010/wordprocessingInk" xmlns:wne="http://schemas.microsoft.com/office/word/2006/wordml" xmlns:wps="http://schemas.microsoft.com/office/word/2010/wordprocessingShape" mc:Ignorable="w14 w15 w16se w16cid w16 w16cex w16sdtdh wp14">
+<w:endnotes xmlns:wpc="http://schemas.microsoft.com/office/word/2010/wordprocessingCanvas" xmlns:cx="http://schemas.microsoft.com/office/drawing/2014/chartex" xmlns:cx1="http://schemas.microsoft.com/office/drawing/2015/9/8/chartex" xmlns:cx2="http://schemas.microsoft.com/office/drawing/2015/10/21/chartex" xmlns:cx3="http://schemas.microsoft.com/office/drawing/2016/5/9/chartex" xmlns:cx4="http://schemas.microsoft.com/office/drawing/2016/5/10/chartex" xmlns:cx5="http://schemas.microsoft.com/office/drawing/2016/5/11/chartex" xmlns:cx6="http://schemas.microsoft.com/office/drawing/2016/5/12/chartex" xmlns:cx7="http://schemas.microsoft.com/office/drawing/2016/5/13/chartex" xmlns:cx8="http://schemas.microsoft.com/office/drawing/2016/5/14/chartex" xmlns:mc="http://schemas.openxmlformats.org/markup-compatibility/2006" xmlns:aink="http://schemas.microsoft.com/office/drawing/2016/ink" xmlns:am3d="http://schemas.microsoft.com/office/drawing/2017/model3d" xmlns:o="urn:schemas-microsoft-com:office:office" xmlns:oel="http://schemas.microsoft.com/office/2019/extlst" xmlns:r="http://schemas.openxmlformats.org/officeDocument/2006/relationships" xmlns:m="http://schemas.openxmlformats.org/officeDocument/2006/math" xmlns:v="urn:schemas-microsoft-com:vml" xmlns:wp14="http://schemas.microsoft.com/office/word/2010/wordprocessingDrawing" xmlns:wp="http://schemas.openxmlformats.org/drawingml/2006/wordprocessingDrawing" xmlns:w10="urn:schemas-microsoft-com:office:word" xmlns:w="http://schemas.openxmlformats.org/wordprocessingml/2006/main" xmlns:w14="http://schemas.microsoft.com/office/word/2010/wordml" xmlns:w15="http://schemas.microsoft.com/office/word/2012/wordml" xmlns:w16cex="http://schemas.microsoft.com/office/word/2018/wordml/cex" xmlns:w16cid="http://schemas.microsoft.com/office/word/2016/wordml/cid" xmlns:w16="http://schemas.microsoft.com/office/word/2018/wordml" xmlns:w16du="http://schemas.microsoft.com/office/word/2023/wordml/word16du" xmlns:w16sdtdh="http://schemas.microsoft.com/office/word/2020/wordml/sdtdatahash" xmlns:w16se="http://schemas.microsoft.com/office/word/2015/wordml/symex" xmlns:wpg="http://schemas.microsoft.com/office/word/2010/wordprocessingGroup" xmlns:wpi="http://schemas.microsoft.com/office/word/2010/wordprocessingInk" xmlns:wne="http://schemas.microsoft.com/office/word/2006/wordml" xmlns:wps="http://schemas.microsoft.com/office/word/2010/wordprocessingShape" mc:Ignorable="w14 w15 w16se w16cid w16 w16cex w16sdtdh w16du wp14">
   <w:endnote w:type="separator" w:id="-1">
     <w:p>
       <w:r>
@@ -8177,7 +8061,7 @@
 </file>
 
 <file path=word/footer1.xml><?xml version="1.0" encoding="utf-8"?>
-<w:ftr xmlns:wpc="http://schemas.microsoft.com/office/word/2010/wordprocessingCanvas" xmlns:cx="http://schemas.microsoft.com/office/drawing/2014/chartex" xmlns:cx1="http://schemas.microsoft.com/office/drawing/2015/9/8/chartex" xmlns:cx2="http://schemas.microsoft.com/office/drawing/2015/10/21/chartex" xmlns:cx3="http://schemas.microsoft.com/office/drawing/2016/5/9/chartex" xmlns:cx4="http://schemas.microsoft.com/office/drawing/2016/5/10/chartex" xmlns:cx5="http://schemas.microsoft.com/office/drawing/2016/5/11/chartex" xmlns:cx6="http://schemas.microsoft.com/office/drawing/2016/5/12/chartex" xmlns:cx7="http://schemas.microsoft.com/office/drawing/2016/5/13/chartex" xmlns:cx8="http://schemas.microsoft.com/office/drawing/2016/5/14/chartex" xmlns:mc="http://schemas.openxmlformats.org/markup-compatibility/2006" xmlns:aink="http://schemas.microsoft.com/office/drawing/2016/ink" xmlns:am3d="http://schemas.microsoft.com/office/drawing/2017/model3d" xmlns:o="urn:schemas-microsoft-com:office:office" xmlns:oel="http://schemas.microsoft.com/office/2019/extlst" xmlns:r="http://schemas.openxmlformats.org/officeDocument/2006/relationships" xmlns:m="http://schemas.openxmlformats.org/officeDocument/2006/math" xmlns:v="urn:schemas-microsoft-com:vml" xmlns:wp14="http://schemas.microsoft.com/office/word/2010/wordprocessingDrawing" xmlns:wp="http://schemas.openxmlformats.org/drawingml/2006/wordprocessingDrawing" xmlns:w10="urn:schemas-microsoft-com:office:word" xmlns:w="http://schemas.openxmlformats.org/wordprocessingml/2006/main" xmlns:w14="http://schemas.microsoft.com/office/word/2010/wordml" xmlns:w15="http://schemas.microsoft.com/office/word/2012/wordml" xmlns:w16cex="http://schemas.microsoft.com/office/word/2018/wordml/cex" xmlns:w16cid="http://schemas.microsoft.com/office/word/2016/wordml/cid" xmlns:w16="http://schemas.microsoft.com/office/word/2018/wordml" xmlns:w16sdtdh="http://schemas.microsoft.com/office/word/2020/wordml/sdtdatahash" xmlns:w16se="http://schemas.microsoft.com/office/word/2015/wordml/symex" xmlns:wpg="http://schemas.microsoft.com/office/word/2010/wordprocessingGroup" xmlns:wpi="http://schemas.microsoft.com/office/word/2010/wordprocessingInk" xmlns:wne="http://schemas.microsoft.com/office/word/2006/wordml" xmlns:wps="http://schemas.microsoft.com/office/word/2010/wordprocessingShape" mc:Ignorable="w14 w15 w16se w16cid w16 w16cex w16sdtdh wp14">
+<w:ftr xmlns:wpc="http://schemas.microsoft.com/office/word/2010/wordprocessingCanvas" xmlns:cx="http://schemas.microsoft.com/office/drawing/2014/chartex" xmlns:cx1="http://schemas.microsoft.com/office/drawing/2015/9/8/chartex" xmlns:cx2="http://schemas.microsoft.com/office/drawing/2015/10/21/chartex" xmlns:cx3="http://schemas.microsoft.com/office/drawing/2016/5/9/chartex" xmlns:cx4="http://schemas.microsoft.com/office/drawing/2016/5/10/chartex" xmlns:cx5="http://schemas.microsoft.com/office/drawing/2016/5/11/chartex" xmlns:cx6="http://schemas.microsoft.com/office/drawing/2016/5/12/chartex" xmlns:cx7="http://schemas.microsoft.com/office/drawing/2016/5/13/chartex" xmlns:cx8="http://schemas.microsoft.com/office/drawing/2016/5/14/chartex" xmlns:mc="http://schemas.openxmlformats.org/markup-compatibility/2006" xmlns:aink="http://schemas.microsoft.com/office/drawing/2016/ink" xmlns:am3d="http://schemas.microsoft.com/office/drawing/2017/model3d" xmlns:o="urn:schemas-microsoft-com:office:office" xmlns:oel="http://schemas.microsoft.com/office/2019/extlst" xmlns:r="http://schemas.openxmlformats.org/officeDocument/2006/relationships" xmlns:m="http://schemas.openxmlformats.org/officeDocument/2006/math" xmlns:v="urn:schemas-microsoft-com:vml" xmlns:wp14="http://schemas.microsoft.com/office/word/2010/wordprocessingDrawing" xmlns:wp="http://schemas.openxmlformats.org/drawingml/2006/wordprocessingDrawing" xmlns:w10="urn:schemas-microsoft-com:office:word" xmlns:w="http://schemas.openxmlformats.org/wordprocessingml/2006/main" xmlns:w14="http://schemas.microsoft.com/office/word/2010/wordml" xmlns:w15="http://schemas.microsoft.com/office/word/2012/wordml" xmlns:w16cex="http://schemas.microsoft.com/office/word/2018/wordml/cex" xmlns:w16cid="http://schemas.microsoft.com/office/word/2016/wordml/cid" xmlns:w16="http://schemas.microsoft.com/office/word/2018/wordml" xmlns:w16du="http://schemas.microsoft.com/office/word/2023/wordml/word16du" xmlns:w16sdtdh="http://schemas.microsoft.com/office/word/2020/wordml/sdtdatahash" xmlns:w16se="http://schemas.microsoft.com/office/word/2015/wordml/symex" xmlns:wpg="http://schemas.microsoft.com/office/word/2010/wordprocessingGroup" xmlns:wpi="http://schemas.microsoft.com/office/word/2010/wordprocessingInk" xmlns:wne="http://schemas.microsoft.com/office/word/2006/wordml" xmlns:wps="http://schemas.microsoft.com/office/word/2010/wordprocessingShape" mc:Ignorable="w14 w15 w16se w16cid w16 w16cex w16sdtdh w16du wp14">
   <w:sdt>
     <w:sdtPr>
       <w:rPr>
@@ -8229,7 +8113,7 @@
 </file>
 
 <file path=word/footer2.xml><?xml version="1.0" encoding="utf-8"?>
-<w:ftr xmlns:wpc="http://schemas.microsoft.com/office/word/2010/wordprocessingCanvas" xmlns:cx="http://schemas.microsoft.com/office/drawing/2014/chartex" xmlns:cx1="http://schemas.microsoft.com/office/drawing/2015/9/8/chartex" xmlns:cx2="http://schemas.microsoft.com/office/drawing/2015/10/21/chartex" xmlns:cx3="http://schemas.microsoft.com/office/drawing/2016/5/9/chartex" xmlns:cx4="http://schemas.microsoft.com/office/drawing/2016/5/10/chartex" xmlns:cx5="http://schemas.microsoft.com/office/drawing/2016/5/11/chartex" xmlns:cx6="http://schemas.microsoft.com/office/drawing/2016/5/12/chartex" xmlns:cx7="http://schemas.microsoft.com/office/drawing/2016/5/13/chartex" xmlns:cx8="http://schemas.microsoft.com/office/drawing/2016/5/14/chartex" xmlns:mc="http://schemas.openxmlformats.org/markup-compatibility/2006" xmlns:aink="http://schemas.microsoft.com/office/drawing/2016/ink" xmlns:am3d="http://schemas.microsoft.com/office/drawing/2017/model3d" xmlns:o="urn:schemas-microsoft-com:office:office" xmlns:oel="http://schemas.microsoft.com/office/2019/extlst" xmlns:r="http://schemas.openxmlformats.org/officeDocument/2006/relationships" xmlns:m="http://schemas.openxmlformats.org/officeDocument/2006/math" xmlns:v="urn:schemas-microsoft-com:vml" xmlns:wp14="http://schemas.microsoft.com/office/word/2010/wordprocessingDrawing" xmlns:wp="http://schemas.openxmlformats.org/drawingml/2006/wordprocessingDrawing" xmlns:w10="urn:schemas-microsoft-com:office:word" xmlns:w="http://schemas.openxmlformats.org/wordprocessingml/2006/main" xmlns:w14="http://schemas.microsoft.com/office/word/2010/wordml" xmlns:w15="http://schemas.microsoft.com/office/word/2012/wordml" xmlns:w16cex="http://schemas.microsoft.com/office/word/2018/wordml/cex" xmlns:w16cid="http://schemas.microsoft.com/office/word/2016/wordml/cid" xmlns:w16="http://schemas.microsoft.com/office/word/2018/wordml" xmlns:w16sdtdh="http://schemas.microsoft.com/office/word/2020/wordml/sdtdatahash" xmlns:w16se="http://schemas.microsoft.com/office/word/2015/wordml/symex" xmlns:wpg="http://schemas.microsoft.com/office/word/2010/wordprocessingGroup" xmlns:wpi="http://schemas.microsoft.com/office/word/2010/wordprocessingInk" xmlns:wne="http://schemas.microsoft.com/office/word/2006/wordml" xmlns:wps="http://schemas.microsoft.com/office/word/2010/wordprocessingShape" mc:Ignorable="w14 w15 w16se w16cid w16 w16cex w16sdtdh wp14">
+<w:ftr xmlns:wpc="http://schemas.microsoft.com/office/word/2010/wordprocessingCanvas" xmlns:cx="http://schemas.microsoft.com/office/drawing/2014/chartex" xmlns:cx1="http://schemas.microsoft.com/office/drawing/2015/9/8/chartex" xmlns:cx2="http://schemas.microsoft.com/office/drawing/2015/10/21/chartex" xmlns:cx3="http://schemas.microsoft.com/office/drawing/2016/5/9/chartex" xmlns:cx4="http://schemas.microsoft.com/office/drawing/2016/5/10/chartex" xmlns:cx5="http://schemas.microsoft.com/office/drawing/2016/5/11/chartex" xmlns:cx6="http://schemas.microsoft.com/office/drawing/2016/5/12/chartex" xmlns:cx7="http://schemas.microsoft.com/office/drawing/2016/5/13/chartex" xmlns:cx8="http://schemas.microsoft.com/office/drawing/2016/5/14/chartex" xmlns:mc="http://schemas.openxmlformats.org/markup-compatibility/2006" xmlns:aink="http://schemas.microsoft.com/office/drawing/2016/ink" xmlns:am3d="http://schemas.microsoft.com/office/drawing/2017/model3d" xmlns:o="urn:schemas-microsoft-com:office:office" xmlns:oel="http://schemas.microsoft.com/office/2019/extlst" xmlns:r="http://schemas.openxmlformats.org/officeDocument/2006/relationships" xmlns:m="http://schemas.openxmlformats.org/officeDocument/2006/math" xmlns:v="urn:schemas-microsoft-com:vml" xmlns:wp14="http://schemas.microsoft.com/office/word/2010/wordprocessingDrawing" xmlns:wp="http://schemas.openxmlformats.org/drawingml/2006/wordprocessingDrawing" xmlns:w10="urn:schemas-microsoft-com:office:word" xmlns:w="http://schemas.openxmlformats.org/wordprocessingml/2006/main" xmlns:w14="http://schemas.microsoft.com/office/word/2010/wordml" xmlns:w15="http://schemas.microsoft.com/office/word/2012/wordml" xmlns:w16cex="http://schemas.microsoft.com/office/word/2018/wordml/cex" xmlns:w16cid="http://schemas.microsoft.com/office/word/2016/wordml/cid" xmlns:w16="http://schemas.microsoft.com/office/word/2018/wordml" xmlns:w16du="http://schemas.microsoft.com/office/word/2023/wordml/word16du" xmlns:w16sdtdh="http://schemas.microsoft.com/office/word/2020/wordml/sdtdatahash" xmlns:w16se="http://schemas.microsoft.com/office/word/2015/wordml/symex" xmlns:wpg="http://schemas.microsoft.com/office/word/2010/wordprocessingGroup" xmlns:wpi="http://schemas.microsoft.com/office/word/2010/wordprocessingInk" xmlns:wne="http://schemas.microsoft.com/office/word/2006/wordml" xmlns:wps="http://schemas.microsoft.com/office/word/2010/wordprocessingShape" mc:Ignorable="w14 w15 w16se w16cid w16 w16cex w16sdtdh w16du wp14">
   <w:sdt>
     <w:sdtPr>
       <w:rPr>
@@ -8309,7 +8193,7 @@
 </file>
 
 <file path=word/footnotes.xml><?xml version="1.0" encoding="utf-8"?>
-<w:footnotes xmlns:wpc="http://schemas.microsoft.com/office/word/2010/wordprocessingCanvas" xmlns:cx="http://schemas.microsoft.com/office/drawing/2014/chartex" xmlns:cx1="http://schemas.microsoft.com/office/drawing/2015/9/8/chartex" xmlns:cx2="http://schemas.microsoft.com/office/drawing/2015/10/21/chartex" xmlns:cx3="http://schemas.microsoft.com/office/drawing/2016/5/9/chartex" xmlns:cx4="http://schemas.microsoft.com/office/drawing/2016/5/10/chartex" xmlns:cx5="http://schemas.microsoft.com/office/drawing/2016/5/11/chartex" xmlns:cx6="http://schemas.microsoft.com/office/drawing/2016/5/12/chartex" xmlns:cx7="http://schemas.microsoft.com/office/drawing/2016/5/13/chartex" xmlns:cx8="http://schemas.microsoft.com/office/drawing/2016/5/14/chartex" xmlns:mc="http://schemas.openxmlformats.org/markup-compatibility/2006" xmlns:aink="http://schemas.microsoft.com/office/drawing/2016/ink" xmlns:am3d="http://schemas.microsoft.com/office/drawing/2017/model3d" xmlns:o="urn:schemas-microsoft-com:office:office" xmlns:oel="http://schemas.microsoft.com/office/2019/extlst" xmlns:r="http://schemas.openxmlformats.org/officeDocument/2006/relationships" xmlns:m="http://schemas.openxmlformats.org/officeDocument/2006/math" xmlns:v="urn:schemas-microsoft-com:vml" xmlns:wp14="http://schemas.microsoft.com/office/word/2010/wordprocessingDrawing" xmlns:wp="http://schemas.openxmlformats.org/drawingml/2006/wordprocessingDrawing" xmlns:w10="urn:schemas-microsoft-com:office:word" xmlns:w="http://schemas.openxmlformats.org/wordprocessingml/2006/main" xmlns:w14="http://schemas.microsoft.com/office/word/2010/wordml" xmlns:w15="http://schemas.microsoft.com/office/word/2012/wordml" xmlns:w16cex="http://schemas.microsoft.com/office/word/2018/wordml/cex" xmlns:w16cid="http://schemas.microsoft.com/office/word/2016/wordml/cid" xmlns:w16="http://schemas.microsoft.com/office/word/2018/wordml" xmlns:w16sdtdh="http://schemas.microsoft.com/office/word/2020/wordml/sdtdatahash" xmlns:w16se="http://schemas.microsoft.com/office/word/2015/wordml/symex" xmlns:wpg="http://schemas.microsoft.com/office/word/2010/wordprocessingGroup" xmlns:wpi="http://schemas.microsoft.com/office/word/2010/wordprocessingInk" xmlns:wne="http://schemas.microsoft.com/office/word/2006/wordml" xmlns:wps="http://schemas.microsoft.com/office/word/2010/wordprocessingShape" mc:Ignorable="w14 w15 w16se w16cid w16 w16cex w16sdtdh wp14">
+<w:footnotes xmlns:wpc="http://schemas.microsoft.com/office/word/2010/wordprocessingCanvas" xmlns:cx="http://schemas.microsoft.com/office/drawing/2014/chartex" xmlns:cx1="http://schemas.microsoft.com/office/drawing/2015/9/8/chartex" xmlns:cx2="http://schemas.microsoft.com/office/drawing/2015/10/21/chartex" xmlns:cx3="http://schemas.microsoft.com/office/drawing/2016/5/9/chartex" xmlns:cx4="http://schemas.microsoft.com/office/drawing/2016/5/10/chartex" xmlns:cx5="http://schemas.microsoft.com/office/drawing/2016/5/11/chartex" xmlns:cx6="http://schemas.microsoft.com/office/drawing/2016/5/12/chartex" xmlns:cx7="http://schemas.microsoft.com/office/drawing/2016/5/13/chartex" xmlns:cx8="http://schemas.microsoft.com/office/drawing/2016/5/14/chartex" xmlns:mc="http://schemas.openxmlformats.org/markup-compatibility/2006" xmlns:aink="http://schemas.microsoft.com/office/drawing/2016/ink" xmlns:am3d="http://schemas.microsoft.com/office/drawing/2017/model3d" xmlns:o="urn:schemas-microsoft-com:office:office" xmlns:oel="http://schemas.microsoft.com/office/2019/extlst" xmlns:r="http://schemas.openxmlformats.org/officeDocument/2006/relationships" xmlns:m="http://schemas.openxmlformats.org/officeDocument/2006/math" xmlns:v="urn:schemas-microsoft-com:vml" xmlns:wp14="http://schemas.microsoft.com/office/word/2010/wordprocessingDrawing" xmlns:wp="http://schemas.openxmlformats.org/drawingml/2006/wordprocessingDrawing" xmlns:w10="urn:schemas-microsoft-com:office:word" xmlns:w="http://schemas.openxmlformats.org/wordprocessingml/2006/main" xmlns:w14="http://schemas.microsoft.com/office/word/2010/wordml" xmlns:w15="http://schemas.microsoft.com/office/word/2012/wordml" xmlns:w16cex="http://schemas.microsoft.com/office/word/2018/wordml/cex" xmlns:w16cid="http://schemas.microsoft.com/office/word/2016/wordml/cid" xmlns:w16="http://schemas.microsoft.com/office/word/2018/wordml" xmlns:w16du="http://schemas.microsoft.com/office/word/2023/wordml/word16du" xmlns:w16sdtdh="http://schemas.microsoft.com/office/word/2020/wordml/sdtdatahash" xmlns:w16se="http://schemas.microsoft.com/office/word/2015/wordml/symex" xmlns:wpg="http://schemas.microsoft.com/office/word/2010/wordprocessingGroup" xmlns:wpi="http://schemas.microsoft.com/office/word/2010/wordprocessingInk" xmlns:wne="http://schemas.microsoft.com/office/word/2006/wordml" xmlns:wps="http://schemas.microsoft.com/office/word/2010/wordprocessingShape" mc:Ignorable="w14 w15 w16se w16cid w16 w16cex w16sdtdh w16du wp14">
   <w:footnote w:type="separator" w:id="-1">
     <w:p>
       <w:r>
@@ -8328,7 +8212,7 @@
 </file>
 
 <file path=word/numbering.xml><?xml version="1.0" encoding="utf-8"?>
-<w:numbering xmlns:wpc="http://schemas.microsoft.com/office/word/2010/wordprocessingCanvas" xmlns:cx="http://schemas.microsoft.com/office/drawing/2014/chartex" xmlns:cx1="http://schemas.microsoft.com/office/drawing/2015/9/8/chartex" xmlns:cx2="http://schemas.microsoft.com/office/drawing/2015/10/21/chartex" xmlns:cx3="http://schemas.microsoft.com/office/drawing/2016/5/9/chartex" xmlns:cx4="http://schemas.microsoft.com/office/drawing/2016/5/10/chartex" xmlns:cx5="http://schemas.microsoft.com/office/drawing/2016/5/11/chartex" xmlns:cx6="http://schemas.microsoft.com/office/drawing/2016/5/12/chartex" xmlns:cx7="http://schemas.microsoft.com/office/drawing/2016/5/13/chartex" xmlns:cx8="http://schemas.microsoft.com/office/drawing/2016/5/14/chartex" xmlns:mc="http://schemas.openxmlformats.org/markup-compatibility/2006" xmlns:aink="http://schemas.microsoft.com/office/drawing/2016/ink" xmlns:am3d="http://schemas.microsoft.com/office/drawing/2017/model3d" xmlns:o="urn:schemas-microsoft-com:office:office" xmlns:oel="http://schemas.microsoft.com/office/2019/extlst" xmlns:r="http://schemas.openxmlformats.org/officeDocument/2006/relationships" xmlns:m="http://schemas.openxmlformats.org/officeDocument/2006/math" xmlns:v="urn:schemas-microsoft-com:vml" xmlns:wp14="http://schemas.microsoft.com/office/word/2010/wordprocessingDrawing" xmlns:wp="http://schemas.openxmlformats.org/drawingml/2006/wordprocessingDrawing" xmlns:w10="urn:schemas-microsoft-com:office:word" xmlns:w="http://schemas.openxmlformats.org/wordprocessingml/2006/main" xmlns:w14="http://schemas.microsoft.com/office/word/2010/wordml" xmlns:w15="http://schemas.microsoft.com/office/word/2012/wordml" xmlns:w16cex="http://schemas.microsoft.com/office/word/2018/wordml/cex" xmlns:w16cid="http://schemas.microsoft.com/office/word/2016/wordml/cid" xmlns:w16="http://schemas.microsoft.com/office/word/2018/wordml" xmlns:w16sdtdh="http://schemas.microsoft.com/office/word/2020/wordml/sdtdatahash" xmlns:w16se="http://schemas.microsoft.com/office/word/2015/wordml/symex" xmlns:wpg="http://schemas.microsoft.com/office/word/2010/wordprocessingGroup" xmlns:wpi="http://schemas.microsoft.com/office/word/2010/wordprocessingInk" xmlns:wne="http://schemas.microsoft.com/office/word/2006/wordml" xmlns:wps="http://schemas.microsoft.com/office/word/2010/wordprocessingShape" mc:Ignorable="w14 w15 w16se w16cid w16 w16cex w16sdtdh wp14">
+<w:numbering xmlns:wpc="http://schemas.microsoft.com/office/word/2010/wordprocessingCanvas" xmlns:cx="http://schemas.microsoft.com/office/drawing/2014/chartex" xmlns:cx1="http://schemas.microsoft.com/office/drawing/2015/9/8/chartex" xmlns:cx2="http://schemas.microsoft.com/office/drawing/2015/10/21/chartex" xmlns:cx3="http://schemas.microsoft.com/office/drawing/2016/5/9/chartex" xmlns:cx4="http://schemas.microsoft.com/office/drawing/2016/5/10/chartex" xmlns:cx5="http://schemas.microsoft.com/office/drawing/2016/5/11/chartex" xmlns:cx6="http://schemas.microsoft.com/office/drawing/2016/5/12/chartex" xmlns:cx7="http://schemas.microsoft.com/office/drawing/2016/5/13/chartex" xmlns:cx8="http://schemas.microsoft.com/office/drawing/2016/5/14/chartex" xmlns:mc="http://schemas.openxmlformats.org/markup-compatibility/2006" xmlns:aink="http://schemas.microsoft.com/office/drawing/2016/ink" xmlns:am3d="http://schemas.microsoft.com/office/drawing/2017/model3d" xmlns:o="urn:schemas-microsoft-com:office:office" xmlns:oel="http://schemas.microsoft.com/office/2019/extlst" xmlns:r="http://schemas.openxmlformats.org/officeDocument/2006/relationships" xmlns:m="http://schemas.openxmlformats.org/officeDocument/2006/math" xmlns:v="urn:schemas-microsoft-com:vml" xmlns:wp14="http://schemas.microsoft.com/office/word/2010/wordprocessingDrawing" xmlns:wp="http://schemas.openxmlformats.org/drawingml/2006/wordprocessingDrawing" xmlns:w10="urn:schemas-microsoft-com:office:word" xmlns:w="http://schemas.openxmlformats.org/wordprocessingml/2006/main" xmlns:w14="http://schemas.microsoft.com/office/word/2010/wordml" xmlns:w15="http://schemas.microsoft.com/office/word/2012/wordml" xmlns:w16cex="http://schemas.microsoft.com/office/word/2018/wordml/cex" xmlns:w16cid="http://schemas.microsoft.com/office/word/2016/wordml/cid" xmlns:w16="http://schemas.microsoft.com/office/word/2018/wordml" xmlns:w16du="http://schemas.microsoft.com/office/word/2023/wordml/word16du" xmlns:w16sdtdh="http://schemas.microsoft.com/office/word/2020/wordml/sdtdatahash" xmlns:w16se="http://schemas.microsoft.com/office/word/2015/wordml/symex" xmlns:wpg="http://schemas.microsoft.com/office/word/2010/wordprocessingGroup" xmlns:wpi="http://schemas.microsoft.com/office/word/2010/wordprocessingInk" xmlns:wne="http://schemas.microsoft.com/office/word/2006/wordml" xmlns:wps="http://schemas.microsoft.com/office/word/2010/wordprocessingShape" mc:Ignorable="w14 w15 w16se w16cid w16 w16cex w16sdtdh w16du wp14">
   <w:abstractNum w:abstractNumId="0" w15:restartNumberingAfterBreak="0">
     <w:nsid w:val="057F1A06"/>
     <w:multiLevelType w:val="hybridMultilevel"/>
@@ -9157,7 +9041,7 @@
 </file>
 
 <file path=word/styles.xml><?xml version="1.0" encoding="utf-8"?>
-<w:styles xmlns:mc="http://schemas.openxmlformats.org/markup-compatibility/2006" xmlns:r="http://schemas.openxmlformats.org/officeDocument/2006/relationships" xmlns:w="http://schemas.openxmlformats.org/wordprocessingml/2006/main" xmlns:w14="http://schemas.microsoft.com/office/word/2010/wordml" xmlns:w15="http://schemas.microsoft.com/office/word/2012/wordml" xmlns:w16cex="http://schemas.microsoft.com/office/word/2018/wordml/cex" xmlns:w16cid="http://schemas.microsoft.com/office/word/2016/wordml/cid" xmlns:w16="http://schemas.microsoft.com/office/word/2018/wordml" xmlns:w16sdtdh="http://schemas.microsoft.com/office/word/2020/wordml/sdtdatahash" xmlns:w16se="http://schemas.microsoft.com/office/word/2015/wordml/symex" mc:Ignorable="w14 w15 w16se w16cid w16 w16cex w16sdtdh">
+<w:styles xmlns:mc="http://schemas.openxmlformats.org/markup-compatibility/2006" xmlns:r="http://schemas.openxmlformats.org/officeDocument/2006/relationships" xmlns:w="http://schemas.openxmlformats.org/wordprocessingml/2006/main" xmlns:w14="http://schemas.microsoft.com/office/word/2010/wordml" xmlns:w15="http://schemas.microsoft.com/office/word/2012/wordml" xmlns:w16cex="http://schemas.microsoft.com/office/word/2018/wordml/cex" xmlns:w16cid="http://schemas.microsoft.com/office/word/2016/wordml/cid" xmlns:w16="http://schemas.microsoft.com/office/word/2018/wordml" xmlns:w16du="http://schemas.microsoft.com/office/word/2023/wordml/word16du" xmlns:w16sdtdh="http://schemas.microsoft.com/office/word/2020/wordml/sdtdatahash" xmlns:w16se="http://schemas.microsoft.com/office/word/2015/wordml/symex" mc:Ignorable="w14 w15 w16se w16cid w16 w16cex w16sdtdh w16du">
   <w:docDefaults>
     <w:rPrDefault>
       <w:rPr>
@@ -10131,6 +10015,26 @@
 </a:theme>
 </file>
 
+<file path=word/webextensions/taskpanes.xml><?xml version="1.0" encoding="utf-8"?>
+<wetp:taskpanes xmlns:wetp="http://schemas.microsoft.com/office/webextensions/taskpanes/2010/11">
+  <wetp:taskpane dockstate="right" visibility="0" width="350" row="0">
+    <wetp:webextensionref xmlns:r="http://schemas.openxmlformats.org/officeDocument/2006/relationships" r:id="rId1"/>
+  </wetp:taskpane>
+</wetp:taskpanes>
+</file>
+
+<file path=word/webextensions/webextension1.xml><?xml version="1.0" encoding="utf-8"?>
+<we:webextension xmlns:we="http://schemas.microsoft.com/office/webextensions/webextension/2010/11" id="{B938CB25-BD86-0447-89B1-D63F6194A644}">
+  <we:reference id="wa104381909" version="3.14.3.0" store="en-US" storeType="OMEX"/>
+  <we:alternateReferences>
+    <we:reference id="WA104381909" version="3.14.3.0" store="" storeType="OMEX"/>
+  </we:alternateReferences>
+  <we:properties/>
+  <we:bindings/>
+  <we:snapshot xmlns:r="http://schemas.openxmlformats.org/officeDocument/2006/relationships"/>
+</we:webextension>
+</file>
+
 <file path=customXml/item1.xml><?xml version="1.0" encoding="utf-8"?>
 <b:Sources xmlns:b="http://schemas.openxmlformats.org/officeDocument/2006/bibliography" xmlns="http://schemas.openxmlformats.org/officeDocument/2006/bibliography" SelectedStyle="\APASixthEditionOfficeOnline.xsl" StyleName="APA" Version="6"/>
 </file>

</xml_diff>